<commit_message>
Change to errata file
</commit_message>
<xml_diff>
--- a/Exam/Errata File.docx
+++ b/Exam/Errata File.docx
@@ -4,7 +4,7 @@
   <w:body>
     <w:p>
       <w:pPr>
-        <w:pStyle w:val="Heading1"/>
+        <w:pStyle w:val="Overskrift1"/>
         <w:spacing w:before="600"/>
         <w:jc w:val="center"/>
         <w:rPr>
@@ -63,7 +63,7 @@
     <w:p/>
     <w:p>
       <w:pPr>
-        <w:pStyle w:val="ListParagraph"/>
+        <w:pStyle w:val="Listeafsnit"/>
         <w:numPr>
           <w:ilvl w:val="0"/>
           <w:numId w:val="1"/>
@@ -226,7 +226,7 @@
     </w:p>
     <w:p>
       <w:pPr>
-        <w:pStyle w:val="ListParagraph"/>
+        <w:pStyle w:val="Listeafsnit"/>
         <w:rPr>
           <w:sz w:val="32"/>
           <w:szCs w:val="32"/>
@@ -342,15 +342,7 @@
                     <w:sz w:val="32"/>
                     <w:szCs w:val="32"/>
                   </w:rPr>
-                  <m:t>R</m:t>
-                </m:r>
-                <m:r>
-                  <w:rPr>
-                    <w:rFonts w:ascii="Cambria Math" w:hAnsi="Cambria Math"/>
-                    <w:sz w:val="32"/>
-                    <w:szCs w:val="32"/>
-                  </w:rPr>
-                  <m:t>s'</m:t>
+                  <m:t>Rs'</m:t>
                 </m:r>
               </m:sub>
             </m:sSub>
@@ -378,22 +370,334 @@
     </w:p>
     <w:p>
       <w:pPr>
-        <w:pStyle w:val="ListParagraph"/>
+        <w:pStyle w:val="Listeafsnit"/>
         <w:rPr>
           <w:sz w:val="32"/>
           <w:szCs w:val="32"/>
         </w:rPr>
       </w:pPr>
+    </w:p>
+    <w:p>
+      <w:pPr>
+        <w:pStyle w:val="Listeafsnit"/>
+        <w:numPr>
+          <w:ilvl w:val="0"/>
+          <w:numId w:val="1"/>
+        </w:numPr>
+        <w:rPr>
+          <w:sz w:val="32"/>
+          <w:szCs w:val="32"/>
+        </w:rPr>
+      </w:pPr>
+      <w:r>
+        <w:rPr>
+          <w:sz w:val="32"/>
+          <w:szCs w:val="32"/>
+        </w:rPr>
+        <w:t>Figure 2.6</w:t>
+      </w:r>
+      <w:r>
+        <w:rPr>
+          <w:sz w:val="32"/>
+          <w:szCs w:val="32"/>
+        </w:rPr>
+        <w:t xml:space="preserve">: Change of word in caption </w:t>
+      </w:r>
+      <w:r>
+        <w:rPr>
+          <w:sz w:val="32"/>
+          <w:szCs w:val="32"/>
+        </w:rPr>
+        <w:t>“</w:t>
+      </w:r>
+      <w:r>
+        <w:rPr>
+          <w:sz w:val="32"/>
+          <w:szCs w:val="32"/>
+        </w:rPr>
+        <w:t>v</w:t>
+      </w:r>
+      <w:r>
+        <w:rPr>
+          <w:sz w:val="32"/>
+          <w:szCs w:val="32"/>
+        </w:rPr>
+        <w:t xml:space="preserve">alidation” </w:t>
+      </w:r>
+      <w:r>
+        <w:rPr>
+          <w:sz w:val="32"/>
+          <w:szCs w:val="32"/>
+        </w:rPr>
+        <w:t>to “simulation”.</w:t>
+      </w:r>
+    </w:p>
+    <w:p>
+      <w:pPr>
+        <w:pStyle w:val="Listeafsnit"/>
+        <w:numPr>
+          <w:ilvl w:val="0"/>
+          <w:numId w:val="1"/>
+        </w:numPr>
+        <w:rPr>
+          <w:sz w:val="32"/>
+          <w:szCs w:val="32"/>
+        </w:rPr>
+      </w:pPr>
+      <w:r>
+        <w:rPr>
+          <w:sz w:val="32"/>
+          <w:szCs w:val="32"/>
+        </w:rPr>
+        <w:t>Figure 2.9</w:t>
+      </w:r>
+      <w:r>
+        <w:rPr>
+          <w:sz w:val="32"/>
+          <w:szCs w:val="32"/>
+        </w:rPr>
+        <w:t xml:space="preserve">: Change of </w:t>
+      </w:r>
+      <w:r>
+        <w:rPr>
+          <w:sz w:val="32"/>
+          <w:szCs w:val="32"/>
+        </w:rPr>
+        <w:t>Y-axis title “Gain” to “Normalized values”</w:t>
+      </w:r>
+      <w:r>
+        <w:rPr>
+          <w:sz w:val="32"/>
+          <w:szCs w:val="32"/>
+        </w:rPr>
+        <w:t>.</w:t>
+      </w:r>
+    </w:p>
+    <w:p>
+      <w:pPr>
+        <w:pStyle w:val="Listeafsnit"/>
+        <w:numPr>
+          <w:ilvl w:val="0"/>
+          <w:numId w:val="1"/>
+        </w:numPr>
+        <w:rPr>
+          <w:sz w:val="32"/>
+          <w:szCs w:val="32"/>
+        </w:rPr>
+      </w:pPr>
+      <w:r>
+        <w:rPr>
+          <w:sz w:val="32"/>
+          <w:szCs w:val="32"/>
+        </w:rPr>
+        <w:t xml:space="preserve">Figure 3.15: Gain from </w:t>
+      </w:r>
+      <w:r>
+        <w:rPr>
+          <w:rFonts w:hint="eastAsia"/>
+          <w:sz w:val="32"/>
+          <w:szCs w:val="32"/>
+        </w:rPr>
+        <w:t>λ</w:t>
+      </w:r>
+      <w:proofErr w:type="spellStart"/>
+      <w:r>
+        <w:rPr>
+          <w:rFonts w:hint="eastAsia"/>
+          <w:sz w:val="32"/>
+          <w:szCs w:val="32"/>
+          <w:vertAlign w:val="subscript"/>
+        </w:rPr>
+        <w:t>r</w:t>
+      </w:r>
+      <w:r>
+        <w:rPr>
+          <w:sz w:val="32"/>
+          <w:szCs w:val="32"/>
+          <w:vertAlign w:val="subscript"/>
+        </w:rPr>
+        <w:t>,max</w:t>
+      </w:r>
+      <w:proofErr w:type="spellEnd"/>
+      <w:r>
+        <w:rPr>
+          <w:sz w:val="32"/>
+          <w:szCs w:val="32"/>
+        </w:rPr>
+        <w:t xml:space="preserve"> </w:t>
+      </w:r>
+      <w:r>
+        <w:rPr>
+          <w:rFonts w:hint="eastAsia"/>
+          <w:sz w:val="32"/>
+          <w:szCs w:val="32"/>
+        </w:rPr>
+        <w:t>→</w:t>
+      </w:r>
+      <w:r>
+        <w:rPr>
+          <w:rFonts w:hint="eastAsia"/>
+          <w:sz w:val="32"/>
+          <w:szCs w:val="32"/>
+        </w:rPr>
+        <w:t xml:space="preserve"> i</w:t>
+      </w:r>
+      <w:r>
+        <w:rPr>
+          <w:sz w:val="32"/>
+          <w:szCs w:val="32"/>
+          <w:vertAlign w:val="subscript"/>
+        </w:rPr>
+        <w:t>ds, ref</w:t>
+      </w:r>
+      <w:r>
+        <w:rPr>
+          <w:sz w:val="32"/>
+          <w:szCs w:val="32"/>
+        </w:rPr>
+        <w:t xml:space="preserve">  should be 1/</w:t>
+      </w:r>
+      <w:proofErr w:type="spellStart"/>
+      <w:r>
+        <w:rPr>
+          <w:sz w:val="32"/>
+          <w:szCs w:val="32"/>
+        </w:rPr>
+        <w:t>L</w:t>
+      </w:r>
+      <w:r>
+        <w:rPr>
+          <w:sz w:val="32"/>
+          <w:szCs w:val="32"/>
+          <w:vertAlign w:val="subscript"/>
+        </w:rPr>
+        <w:t>m</w:t>
+      </w:r>
+      <w:proofErr w:type="spellEnd"/>
+      <w:r>
+        <w:rPr>
+          <w:sz w:val="32"/>
+          <w:szCs w:val="32"/>
+        </w:rPr>
+        <w:t>.</w:t>
+      </w:r>
+    </w:p>
+    <w:p>
+      <w:pPr>
+        <w:pStyle w:val="Listeafsnit"/>
+        <w:numPr>
+          <w:ilvl w:val="0"/>
+          <w:numId w:val="1"/>
+        </w:numPr>
+        <w:rPr>
+          <w:sz w:val="32"/>
+          <w:szCs w:val="32"/>
+        </w:rPr>
+      </w:pPr>
+      <w:r>
+        <w:rPr>
+          <w:sz w:val="32"/>
+          <w:szCs w:val="32"/>
+        </w:rPr>
+        <w:t>Equation 3.46</w:t>
+      </w:r>
+      <w:r>
+        <w:rPr>
+          <w:sz w:val="32"/>
+          <w:szCs w:val="32"/>
+        </w:rPr>
+        <w:t xml:space="preserve">: </w:t>
+      </w:r>
+      <w:r>
+        <w:rPr>
+          <w:sz w:val="32"/>
+          <w:szCs w:val="32"/>
+        </w:rPr>
+        <w:t xml:space="preserve"> </w:t>
+      </w:r>
+      <w:r>
+        <w:rPr>
+          <w:sz w:val="32"/>
+          <w:szCs w:val="32"/>
+        </w:rPr>
+        <w:t xml:space="preserve">Correction in </w:t>
+      </w:r>
+      <w:r>
+        <w:rPr>
+          <w:sz w:val="32"/>
+          <w:szCs w:val="32"/>
+        </w:rPr>
+        <w:t>expression</w:t>
+      </w:r>
+      <w:r>
+        <w:rPr>
+          <w:sz w:val="32"/>
+          <w:szCs w:val="32"/>
+        </w:rPr>
+        <w:t xml:space="preserve"> for </w:t>
+      </w:r>
+      <m:oMath>
+        <m:acc>
+          <m:accPr>
+            <m:chr m:val="⃗"/>
+            <m:ctrlPr>
+              <w:rPr>
+                <w:rFonts w:ascii="Cambria Math" w:hAnsi="Cambria Math"/>
+                <w:i/>
+                <w:sz w:val="32"/>
+                <w:szCs w:val="32"/>
+              </w:rPr>
+            </m:ctrlPr>
+          </m:accPr>
+          <m:e>
+            <m:sSub>
+              <m:sSubPr>
+                <m:ctrlPr>
+                  <w:rPr>
+                    <w:rFonts w:ascii="Cambria Math" w:hAnsi="Cambria Math"/>
+                    <w:i/>
+                    <w:sz w:val="32"/>
+                    <w:szCs w:val="32"/>
+                  </w:rPr>
+                </m:ctrlPr>
+              </m:sSubPr>
+              <m:e>
+                <m:r>
+                  <w:rPr>
+                    <w:rFonts w:ascii="Cambria Math" w:hAnsi="Cambria Math"/>
+                    <w:sz w:val="32"/>
+                    <w:szCs w:val="32"/>
+                  </w:rPr>
+                  <m:t>λ</m:t>
+                </m:r>
+              </m:e>
+              <m:sub>
+                <m:r>
+                  <w:rPr>
+                    <w:rFonts w:ascii="Cambria Math" w:hAnsi="Cambria Math"/>
+                    <w:sz w:val="32"/>
+                    <w:szCs w:val="32"/>
+                  </w:rPr>
+                  <m:t>dqr</m:t>
+                </m:r>
+              </m:sub>
+            </m:sSub>
+          </m:e>
+        </m:acc>
+      </m:oMath>
+      <w:r>
+        <w:rPr>
+          <w:sz w:val="32"/>
+          <w:szCs w:val="32"/>
+        </w:rPr>
+        <w:t>.</w:t>
+      </w:r>
       <w:bookmarkStart w:id="0" w:name="_GoBack"/>
       <w:bookmarkEnd w:id="0"/>
     </w:p>
     <w:p>
       <w:pPr>
-        <w:pStyle w:val="ListParagraph"/>
-        <w:numPr>
-          <w:ilvl w:val="0"/>
-          <w:numId w:val="1"/>
-        </w:numPr>
+        <w:pStyle w:val="Listeafsnit"/>
         <w:rPr>
           <w:sz w:val="32"/>
           <w:szCs w:val="32"/>
@@ -404,333 +708,213 @@
           <w:sz w:val="32"/>
           <w:szCs w:val="32"/>
         </w:rPr>
-        <w:t>Figure 2.6</w:t>
-      </w:r>
-      <w:r>
-        <w:rPr>
-          <w:sz w:val="32"/>
-          <w:szCs w:val="32"/>
-        </w:rPr>
-        <w:t xml:space="preserve">: Change of word in caption </w:t>
-      </w:r>
-      <w:r>
-        <w:rPr>
-          <w:sz w:val="32"/>
-          <w:szCs w:val="32"/>
-        </w:rPr>
-        <w:t>“</w:t>
-      </w:r>
-      <w:r>
-        <w:rPr>
-          <w:sz w:val="32"/>
-          <w:szCs w:val="32"/>
-        </w:rPr>
-        <w:t>v</w:t>
-      </w:r>
-      <w:r>
-        <w:rPr>
-          <w:sz w:val="32"/>
-          <w:szCs w:val="32"/>
-        </w:rPr>
-        <w:t xml:space="preserve">alidation” </w:t>
-      </w:r>
-      <w:r>
-        <w:rPr>
-          <w:sz w:val="32"/>
-          <w:szCs w:val="32"/>
-        </w:rPr>
-        <w:t>to “simulation”.</w:t>
-      </w:r>
-    </w:p>
-    <w:p>
-      <w:pPr>
-        <w:pStyle w:val="ListParagraph"/>
-        <w:numPr>
-          <w:ilvl w:val="0"/>
-          <w:numId w:val="1"/>
-        </w:numPr>
-        <w:rPr>
-          <w:sz w:val="32"/>
-          <w:szCs w:val="32"/>
-        </w:rPr>
-      </w:pPr>
-      <w:r>
-        <w:rPr>
-          <w:sz w:val="32"/>
-          <w:szCs w:val="32"/>
-        </w:rPr>
-        <w:t>Figure 2.9</w:t>
-      </w:r>
-      <w:r>
-        <w:rPr>
-          <w:sz w:val="32"/>
-          <w:szCs w:val="32"/>
-        </w:rPr>
-        <w:t xml:space="preserve">: Change of </w:t>
-      </w:r>
-      <w:r>
-        <w:rPr>
-          <w:sz w:val="32"/>
-          <w:szCs w:val="32"/>
-        </w:rPr>
-        <w:t>Y-axis title “Gain” to “Normalized values”</w:t>
-      </w:r>
-      <w:r>
-        <w:rPr>
-          <w:sz w:val="32"/>
-          <w:szCs w:val="32"/>
-        </w:rPr>
-        <w:t>.</w:t>
-      </w:r>
-    </w:p>
-    <w:p>
-      <w:pPr>
-        <w:pStyle w:val="ListParagraph"/>
-        <w:numPr>
-          <w:ilvl w:val="0"/>
-          <w:numId w:val="1"/>
-        </w:numPr>
-        <w:rPr>
-          <w:sz w:val="32"/>
-          <w:szCs w:val="32"/>
-        </w:rPr>
-      </w:pPr>
-      <w:r>
-        <w:rPr>
-          <w:sz w:val="32"/>
-          <w:szCs w:val="32"/>
-        </w:rPr>
-        <w:t>Figure 3.15</w:t>
-      </w:r>
-      <w:r>
-        <w:rPr>
-          <w:sz w:val="32"/>
-          <w:szCs w:val="32"/>
-        </w:rPr>
-        <w:t xml:space="preserve">: Gain from </w:t>
-      </w:r>
-      <w:r>
-        <w:rPr>
-          <w:rFonts w:hint="eastAsia"/>
-          <w:sz w:val="32"/>
-          <w:szCs w:val="32"/>
-        </w:rPr>
-        <w:t>λ</w:t>
-      </w:r>
-      <w:proofErr w:type="spellStart"/>
-      <w:r>
-        <w:rPr>
-          <w:rFonts w:hint="eastAsia"/>
-          <w:sz w:val="32"/>
-          <w:szCs w:val="32"/>
-          <w:vertAlign w:val="subscript"/>
-        </w:rPr>
-        <w:t>r</w:t>
-      </w:r>
-      <w:r>
-        <w:rPr>
-          <w:sz w:val="32"/>
-          <w:szCs w:val="32"/>
-          <w:vertAlign w:val="subscript"/>
-        </w:rPr>
-        <w:t>,max</w:t>
-      </w:r>
-      <w:proofErr w:type="spellEnd"/>
-      <w:r>
-        <w:rPr>
-          <w:sz w:val="32"/>
-          <w:szCs w:val="32"/>
-        </w:rPr>
-        <w:t xml:space="preserve"> </w:t>
-      </w:r>
-      <w:r>
-        <w:rPr>
-          <w:rFonts w:hint="eastAsia"/>
-          <w:sz w:val="32"/>
-          <w:szCs w:val="32"/>
-        </w:rPr>
-        <w:t>→</w:t>
-      </w:r>
-      <w:r>
-        <w:rPr>
-          <w:rFonts w:hint="eastAsia"/>
-          <w:sz w:val="32"/>
-          <w:szCs w:val="32"/>
-        </w:rPr>
-        <w:t xml:space="preserve"> </w:t>
-      </w:r>
-      <w:r>
-        <w:rPr>
-          <w:rFonts w:hint="eastAsia"/>
-          <w:sz w:val="32"/>
-          <w:szCs w:val="32"/>
-        </w:rPr>
-        <w:t>i</w:t>
-      </w:r>
-      <w:r>
-        <w:rPr>
-          <w:sz w:val="32"/>
-          <w:szCs w:val="32"/>
-          <w:vertAlign w:val="subscript"/>
-        </w:rPr>
-        <w:t>ds, ref</w:t>
-      </w:r>
-      <w:r>
-        <w:rPr>
-          <w:sz w:val="32"/>
-          <w:szCs w:val="32"/>
-        </w:rPr>
-        <w:t xml:space="preserve">  should be 1/</w:t>
-      </w:r>
-      <w:proofErr w:type="spellStart"/>
-      <w:r>
-        <w:rPr>
-          <w:sz w:val="32"/>
-          <w:szCs w:val="32"/>
-        </w:rPr>
-        <w:t>L</w:t>
-      </w:r>
-      <w:r>
-        <w:rPr>
-          <w:sz w:val="32"/>
-          <w:szCs w:val="32"/>
-          <w:vertAlign w:val="subscript"/>
-        </w:rPr>
-        <w:t>m</w:t>
-      </w:r>
-      <w:proofErr w:type="spellEnd"/>
-      <w:r>
-        <w:rPr>
-          <w:sz w:val="32"/>
-          <w:szCs w:val="32"/>
-        </w:rPr>
-        <w:t>.</w:t>
-      </w:r>
-    </w:p>
-    <w:p>
-      <w:pPr>
-        <w:pStyle w:val="ListParagraph"/>
-        <w:numPr>
-          <w:ilvl w:val="0"/>
-          <w:numId w:val="1"/>
-        </w:numPr>
-        <w:rPr>
-          <w:sz w:val="32"/>
-          <w:szCs w:val="32"/>
-        </w:rPr>
-      </w:pPr>
-      <w:r>
-        <w:rPr>
-          <w:sz w:val="32"/>
-          <w:szCs w:val="32"/>
-        </w:rPr>
-        <w:t>Equation 3.46</w:t>
-      </w:r>
-      <w:r>
-        <w:rPr>
-          <w:sz w:val="32"/>
-          <w:szCs w:val="32"/>
-        </w:rPr>
-        <w:t xml:space="preserve">: </w:t>
-      </w:r>
-      <w:r>
-        <w:rPr>
-          <w:sz w:val="32"/>
-          <w:szCs w:val="32"/>
-        </w:rPr>
-        <w:t xml:space="preserve"> </w:t>
-      </w:r>
-      <w:r>
-        <w:rPr>
-          <w:sz w:val="32"/>
-          <w:szCs w:val="32"/>
-        </w:rPr>
-        <w:t xml:space="preserve">Correction in </w:t>
-      </w:r>
-      <w:r>
-        <w:rPr>
-          <w:sz w:val="32"/>
-          <w:szCs w:val="32"/>
-        </w:rPr>
-        <w:t>expression</w:t>
-      </w:r>
-      <w:r>
-        <w:rPr>
-          <w:sz w:val="32"/>
-          <w:szCs w:val="32"/>
-        </w:rPr>
-        <w:t xml:space="preserve"> for </w:t>
-      </w:r>
-      <w:r>
-        <w:rPr>
-          <w:rFonts w:hint="eastAsia"/>
-          <w:sz w:val="32"/>
-          <w:szCs w:val="32"/>
-        </w:rPr>
-        <w:t>σ</w:t>
-      </w:r>
-      <w:r>
-        <w:rPr>
-          <w:sz w:val="32"/>
-          <w:szCs w:val="32"/>
-        </w:rPr>
-        <w:t>.</w:t>
-      </w:r>
-    </w:p>
-    <w:p>
-      <w:pPr>
-        <w:pStyle w:val="ListParagraph"/>
-        <w:rPr>
-          <w:sz w:val="32"/>
-          <w:szCs w:val="32"/>
-        </w:rPr>
-      </w:pPr>
-      <w:r>
-        <w:rPr>
-          <w:sz w:val="32"/>
-          <w:szCs w:val="32"/>
-        </w:rPr>
         <w:t xml:space="preserve">Original expression  </w:t>
       </w:r>
       <m:oMath>
+        <m:acc>
+          <m:accPr>
+            <m:chr m:val="⃗"/>
+            <m:ctrlPr>
+              <w:rPr>
+                <w:rFonts w:ascii="Cambria Math" w:hAnsi="Cambria Math"/>
+                <w:i/>
+                <w:sz w:val="32"/>
+                <w:szCs w:val="32"/>
+              </w:rPr>
+            </m:ctrlPr>
+          </m:accPr>
+          <m:e>
+            <m:sSub>
+              <m:sSubPr>
+                <m:ctrlPr>
+                  <w:rPr>
+                    <w:rFonts w:ascii="Cambria Math" w:hAnsi="Cambria Math"/>
+                    <w:i/>
+                    <w:sz w:val="32"/>
+                    <w:szCs w:val="32"/>
+                  </w:rPr>
+                </m:ctrlPr>
+              </m:sSubPr>
+              <m:e>
+                <m:r>
+                  <w:rPr>
+                    <w:rFonts w:ascii="Cambria Math" w:hAnsi="Cambria Math"/>
+                    <w:sz w:val="32"/>
+                    <w:szCs w:val="32"/>
+                  </w:rPr>
+                  <m:t>λ</m:t>
+                </m:r>
+              </m:e>
+              <m:sub>
+                <m:r>
+                  <w:rPr>
+                    <w:rFonts w:ascii="Cambria Math" w:hAnsi="Cambria Math"/>
+                    <w:sz w:val="32"/>
+                    <w:szCs w:val="32"/>
+                  </w:rPr>
+                  <m:t>dqr</m:t>
+                </m:r>
+              </m:sub>
+            </m:sSub>
+          </m:e>
+        </m:acc>
         <m:r>
-          <m:rPr>
-            <m:sty m:val="p"/>
-          </m:rPr>
           <w:rPr>
-            <w:rFonts w:ascii="Cambria Math" w:hAnsi="Cambria Math" w:hint="eastAsia"/>
-            <w:sz w:val="32"/>
-            <w:szCs w:val="32"/>
-          </w:rPr>
-          <m:t>σ</m:t>
-        </m:r>
-        <m:r>
-          <m:rPr>
-            <m:sty m:val="p"/>
-          </m:rPr>
-          <w:rPr>
-            <w:rFonts w:ascii="Cambria Math" w:hAnsi="Cambria Math" w:hint="eastAsia"/>
+            <w:rFonts w:ascii="Cambria Math" w:hAnsi="Cambria Math"/>
             <w:sz w:val="32"/>
             <w:szCs w:val="32"/>
           </w:rPr>
           <m:t>=</m:t>
         </m:r>
+        <m:f>
+          <m:fPr>
+            <m:ctrlPr>
+              <w:rPr>
+                <w:rFonts w:ascii="Cambria Math" w:hAnsi="Cambria Math"/>
+                <w:i/>
+                <w:sz w:val="32"/>
+                <w:szCs w:val="32"/>
+              </w:rPr>
+            </m:ctrlPr>
+          </m:fPr>
+          <m:num>
+            <m:sSub>
+              <m:sSubPr>
+                <m:ctrlPr>
+                  <w:rPr>
+                    <w:rFonts w:ascii="Cambria Math" w:hAnsi="Cambria Math"/>
+                    <w:i/>
+                    <w:sz w:val="32"/>
+                    <w:szCs w:val="32"/>
+                  </w:rPr>
+                </m:ctrlPr>
+              </m:sSubPr>
+              <m:e>
+                <m:r>
+                  <w:rPr>
+                    <w:rFonts w:ascii="Cambria Math" w:hAnsi="Cambria Math"/>
+                    <w:sz w:val="32"/>
+                    <w:szCs w:val="32"/>
+                  </w:rPr>
+                  <m:t>L</m:t>
+                </m:r>
+              </m:e>
+              <m:sub>
+                <m:r>
+                  <w:rPr>
+                    <w:rFonts w:ascii="Cambria Math" w:hAnsi="Cambria Math"/>
+                    <w:sz w:val="32"/>
+                    <w:szCs w:val="32"/>
+                  </w:rPr>
+                  <m:t>r</m:t>
+                </m:r>
+              </m:sub>
+            </m:sSub>
+          </m:num>
+          <m:den>
+            <m:sSub>
+              <m:sSubPr>
+                <m:ctrlPr>
+                  <w:rPr>
+                    <w:rFonts w:ascii="Cambria Math" w:hAnsi="Cambria Math"/>
+                    <w:i/>
+                    <w:sz w:val="32"/>
+                    <w:szCs w:val="32"/>
+                  </w:rPr>
+                </m:ctrlPr>
+              </m:sSubPr>
+              <m:e>
+                <m:r>
+                  <w:rPr>
+                    <w:rFonts w:ascii="Cambria Math" w:hAnsi="Cambria Math"/>
+                    <w:sz w:val="32"/>
+                    <w:szCs w:val="32"/>
+                  </w:rPr>
+                  <m:t>L</m:t>
+                </m:r>
+              </m:e>
+              <m:sub>
+                <m:r>
+                  <w:rPr>
+                    <w:rFonts w:ascii="Cambria Math" w:hAnsi="Cambria Math"/>
+                    <w:sz w:val="32"/>
+                    <w:szCs w:val="32"/>
+                  </w:rPr>
+                  <m:t>m</m:t>
+                </m:r>
+              </m:sub>
+            </m:sSub>
+          </m:den>
+        </m:f>
         <m:r>
-          <m:rPr>
-            <m:sty m:val="p"/>
-          </m:rPr>
           <w:rPr>
             <w:rFonts w:ascii="Cambria Math" w:hAnsi="Cambria Math"/>
             <w:sz w:val="32"/>
             <w:szCs w:val="32"/>
           </w:rPr>
-          <m:t xml:space="preserve"> </m:t>
+          <m:t>⋅(</m:t>
+        </m:r>
+        <m:acc>
+          <m:accPr>
+            <m:chr m:val="⃗"/>
+            <m:ctrlPr>
+              <w:rPr>
+                <w:rFonts w:ascii="Cambria Math" w:hAnsi="Cambria Math"/>
+                <w:i/>
+                <w:sz w:val="32"/>
+                <w:szCs w:val="32"/>
+              </w:rPr>
+            </m:ctrlPr>
+          </m:accPr>
+          <m:e>
+            <m:sSub>
+              <m:sSubPr>
+                <m:ctrlPr>
+                  <w:rPr>
+                    <w:rFonts w:ascii="Cambria Math" w:hAnsi="Cambria Math"/>
+                    <w:i/>
+                    <w:sz w:val="32"/>
+                    <w:szCs w:val="32"/>
+                  </w:rPr>
+                </m:ctrlPr>
+              </m:sSubPr>
+              <m:e>
+                <m:r>
+                  <w:rPr>
+                    <w:rFonts w:ascii="Cambria Math" w:hAnsi="Cambria Math"/>
+                    <w:sz w:val="32"/>
+                    <w:szCs w:val="32"/>
+                  </w:rPr>
+                  <m:t>λ</m:t>
+                </m:r>
+              </m:e>
+              <m:sub>
+                <m:r>
+                  <w:rPr>
+                    <w:rFonts w:ascii="Cambria Math" w:hAnsi="Cambria Math"/>
+                    <w:sz w:val="32"/>
+                    <w:szCs w:val="32"/>
+                  </w:rPr>
+                  <m:t>dqs</m:t>
+                </m:r>
+              </m:sub>
+            </m:sSub>
+          </m:e>
+        </m:acc>
+        <m:r>
+          <w:rPr>
+            <w:rFonts w:ascii="Cambria Math" w:hAnsi="Cambria Math"/>
+            <w:sz w:val="32"/>
+            <w:szCs w:val="32"/>
+          </w:rPr>
+          <m:t>-σ⋅</m:t>
         </m:r>
         <m:sSub>
           <m:sSubPr>
             <m:ctrlPr>
               <w:rPr>
                 <w:rFonts w:ascii="Cambria Math" w:hAnsi="Cambria Math"/>
+                <w:i/>
                 <w:sz w:val="32"/>
                 <w:szCs w:val="32"/>
               </w:rPr>
@@ -753,87 +937,189 @@
                 <w:sz w:val="32"/>
                 <w:szCs w:val="32"/>
               </w:rPr>
-              <m:t>S</m:t>
+              <m:t>s</m:t>
             </m:r>
           </m:sub>
         </m:sSub>
         <m:r>
-          <m:rPr>
-            <m:sty m:val="p"/>
-          </m:rPr>
           <w:rPr>
             <w:rFonts w:ascii="Cambria Math" w:hAnsi="Cambria Math"/>
             <w:sz w:val="32"/>
             <w:szCs w:val="32"/>
           </w:rPr>
-          <m:t xml:space="preserve">- </m:t>
+          <m:t>⋅</m:t>
+        </m:r>
+        <m:acc>
+          <m:accPr>
+            <m:chr m:val="⃗"/>
+            <m:ctrlPr>
+              <w:rPr>
+                <w:rFonts w:ascii="Cambria Math" w:hAnsi="Cambria Math"/>
+                <w:i/>
+                <w:sz w:val="32"/>
+                <w:szCs w:val="32"/>
+              </w:rPr>
+            </m:ctrlPr>
+          </m:accPr>
+          <m:e>
+            <m:sSub>
+              <m:sSubPr>
+                <m:ctrlPr>
+                  <w:rPr>
+                    <w:rFonts w:ascii="Cambria Math" w:hAnsi="Cambria Math"/>
+                    <w:i/>
+                    <w:sz w:val="32"/>
+                    <w:szCs w:val="32"/>
+                  </w:rPr>
+                </m:ctrlPr>
+              </m:sSubPr>
+              <m:e>
+                <m:r>
+                  <w:rPr>
+                    <w:rFonts w:ascii="Cambria Math" w:hAnsi="Cambria Math"/>
+                    <w:sz w:val="32"/>
+                    <w:szCs w:val="32"/>
+                  </w:rPr>
+                  <m:t>i</m:t>
+                </m:r>
+              </m:e>
+              <m:sub>
+                <m:r>
+                  <w:rPr>
+                    <w:rFonts w:ascii="Cambria Math" w:hAnsi="Cambria Math"/>
+                    <w:sz w:val="32"/>
+                    <w:szCs w:val="32"/>
+                  </w:rPr>
+                  <m:t>dqs</m:t>
+                </m:r>
+              </m:sub>
+            </m:sSub>
+          </m:e>
+        </m:acc>
+        <m:r>
+          <w:rPr>
+            <w:rFonts w:ascii="Cambria Math" w:hAnsi="Cambria Math"/>
+            <w:sz w:val="32"/>
+            <w:szCs w:val="32"/>
+          </w:rPr>
+          <m:t>)</m:t>
+        </m:r>
+      </m:oMath>
+      <w:r>
+        <w:rPr>
+          <w:sz w:val="32"/>
+          <w:szCs w:val="32"/>
+        </w:rPr>
+        <w:t xml:space="preserve"> </w:t>
+      </w:r>
+      <w:r>
+        <w:rPr>
+          <w:sz w:val="32"/>
+          <w:szCs w:val="32"/>
+        </w:rPr>
+        <w:br/>
+        <w:t xml:space="preserve">Corrected expression </w:t>
+      </w:r>
+      <m:oMath>
+        <m:acc>
+          <m:accPr>
+            <m:chr m:val="⃗"/>
+            <m:ctrlPr>
+              <w:rPr>
+                <w:rFonts w:ascii="Cambria Math" w:hAnsi="Cambria Math"/>
+                <w:i/>
+                <w:sz w:val="32"/>
+                <w:szCs w:val="32"/>
+              </w:rPr>
+            </m:ctrlPr>
+          </m:accPr>
+          <m:e>
+            <m:sSub>
+              <m:sSubPr>
+                <m:ctrlPr>
+                  <w:rPr>
+                    <w:rFonts w:ascii="Cambria Math" w:hAnsi="Cambria Math"/>
+                    <w:i/>
+                    <w:sz w:val="32"/>
+                    <w:szCs w:val="32"/>
+                  </w:rPr>
+                </m:ctrlPr>
+              </m:sSubPr>
+              <m:e>
+                <m:r>
+                  <w:rPr>
+                    <w:rFonts w:ascii="Cambria Math" w:hAnsi="Cambria Math"/>
+                    <w:sz w:val="32"/>
+                    <w:szCs w:val="32"/>
+                  </w:rPr>
+                  <m:t>λ</m:t>
+                </m:r>
+              </m:e>
+              <m:sub>
+                <m:r>
+                  <w:rPr>
+                    <w:rFonts w:ascii="Cambria Math" w:hAnsi="Cambria Math"/>
+                    <w:sz w:val="32"/>
+                    <w:szCs w:val="32"/>
+                  </w:rPr>
+                  <m:t>dqr</m:t>
+                </m:r>
+              </m:sub>
+            </m:sSub>
+          </m:e>
+        </m:acc>
+        <m:r>
+          <w:rPr>
+            <w:rFonts w:ascii="Cambria Math" w:hAnsi="Cambria Math"/>
+            <w:sz w:val="32"/>
+            <w:szCs w:val="32"/>
+          </w:rPr>
+          <m:t>=</m:t>
         </m:r>
         <m:f>
           <m:fPr>
             <m:ctrlPr>
               <w:rPr>
                 <w:rFonts w:ascii="Cambria Math" w:hAnsi="Cambria Math"/>
+                <w:i/>
                 <w:sz w:val="32"/>
                 <w:szCs w:val="32"/>
               </w:rPr>
             </m:ctrlPr>
           </m:fPr>
           <m:num>
-            <m:sSup>
-              <m:sSupPr>
+            <m:sSub>
+              <m:sSubPr>
                 <m:ctrlPr>
                   <w:rPr>
                     <w:rFonts w:ascii="Cambria Math" w:hAnsi="Cambria Math"/>
+                    <w:i/>
                     <w:sz w:val="32"/>
                     <w:szCs w:val="32"/>
                   </w:rPr>
                 </m:ctrlPr>
-              </m:sSupPr>
+              </m:sSubPr>
               <m:e>
-                <m:sSub>
-                  <m:sSubPr>
-                    <m:ctrlPr>
-                      <w:rPr>
-                        <w:rFonts w:ascii="Cambria Math" w:hAnsi="Cambria Math"/>
-                        <w:i/>
-                        <w:sz w:val="32"/>
-                        <w:szCs w:val="32"/>
-                      </w:rPr>
-                    </m:ctrlPr>
-                  </m:sSubPr>
-                  <m:e>
-                    <m:r>
-                      <w:rPr>
-                        <w:rFonts w:ascii="Cambria Math" w:hAnsi="Cambria Math"/>
-                        <w:sz w:val="32"/>
-                        <w:szCs w:val="32"/>
-                      </w:rPr>
-                      <m:t>L</m:t>
-                    </m:r>
-                  </m:e>
-                  <m:sub>
-                    <m:r>
-                      <w:rPr>
-                        <w:rFonts w:ascii="Cambria Math" w:hAnsi="Cambria Math"/>
-                        <w:sz w:val="32"/>
-                        <w:szCs w:val="32"/>
-                      </w:rPr>
-                      <m:t>m</m:t>
-                    </m:r>
-                  </m:sub>
-                </m:sSub>
+                <m:r>
+                  <w:rPr>
+                    <w:rFonts w:ascii="Cambria Math" w:hAnsi="Cambria Math"/>
+                    <w:sz w:val="32"/>
+                    <w:szCs w:val="32"/>
+                  </w:rPr>
+                  <m:t>L</m:t>
+                </m:r>
               </m:e>
-              <m:sup>
-                <m:r>
-                  <w:rPr>
-                    <w:rFonts w:ascii="Cambria Math" w:hAnsi="Cambria Math"/>
-                    <w:sz w:val="32"/>
-                    <w:szCs w:val="32"/>
-                  </w:rPr>
-                  <m:t>2</m:t>
-                </m:r>
-              </m:sup>
-            </m:sSup>
+              <m:sub>
+                <m:r>
+                  <w:rPr>
+                    <w:rFonts w:ascii="Cambria Math" w:hAnsi="Cambria Math"/>
+                    <w:sz w:val="32"/>
+                    <w:szCs w:val="32"/>
+                  </w:rPr>
+                  <m:t>r</m:t>
+                </m:r>
+              </m:sub>
+            </m:sSub>
           </m:num>
           <m:den>
             <m:sSub>
@@ -864,252 +1150,135 @@
                     <w:sz w:val="32"/>
                     <w:szCs w:val="32"/>
                   </w:rPr>
-                  <m:t>r</m:t>
+                  <m:t>m</m:t>
                 </m:r>
               </m:sub>
             </m:sSub>
           </m:den>
         </m:f>
         <m:r>
-          <m:rPr>
-            <m:sty m:val="p"/>
-          </m:rPr>
           <w:rPr>
             <w:rFonts w:ascii="Cambria Math" w:hAnsi="Cambria Math"/>
             <w:sz w:val="32"/>
             <w:szCs w:val="32"/>
           </w:rPr>
-          <m:t xml:space="preserve"> </m:t>
+          <m:t>⋅(</m:t>
         </m:r>
-      </m:oMath>
-      <w:r>
-        <w:rPr>
-          <w:sz w:val="32"/>
-          <w:szCs w:val="32"/>
-        </w:rPr>
-        <w:t xml:space="preserve"> </w:t>
-      </w:r>
-      <w:r>
-        <w:rPr>
-          <w:sz w:val="32"/>
-          <w:szCs w:val="32"/>
-        </w:rPr>
-        <w:br/>
-        <w:t xml:space="preserve">Corrected expression </w:t>
-      </w:r>
-      <m:oMath>
+        <m:acc>
+          <m:accPr>
+            <m:chr m:val="⃗"/>
+            <m:ctrlPr>
+              <w:rPr>
+                <w:rFonts w:ascii="Cambria Math" w:hAnsi="Cambria Math"/>
+                <w:i/>
+                <w:sz w:val="32"/>
+                <w:szCs w:val="32"/>
+              </w:rPr>
+            </m:ctrlPr>
+          </m:accPr>
+          <m:e>
+            <m:sSub>
+              <m:sSubPr>
+                <m:ctrlPr>
+                  <w:rPr>
+                    <w:rFonts w:ascii="Cambria Math" w:hAnsi="Cambria Math"/>
+                    <w:i/>
+                    <w:sz w:val="32"/>
+                    <w:szCs w:val="32"/>
+                  </w:rPr>
+                </m:ctrlPr>
+              </m:sSubPr>
+              <m:e>
+                <m:r>
+                  <w:rPr>
+                    <w:rFonts w:ascii="Cambria Math" w:hAnsi="Cambria Math"/>
+                    <w:sz w:val="32"/>
+                    <w:szCs w:val="32"/>
+                  </w:rPr>
+                  <m:t>λ</m:t>
+                </m:r>
+              </m:e>
+              <m:sub>
+                <m:r>
+                  <w:rPr>
+                    <w:rFonts w:ascii="Cambria Math" w:hAnsi="Cambria Math"/>
+                    <w:sz w:val="32"/>
+                    <w:szCs w:val="32"/>
+                  </w:rPr>
+                  <m:t>dqs</m:t>
+                </m:r>
+              </m:sub>
+            </m:sSub>
+          </m:e>
+        </m:acc>
         <m:r>
-          <m:rPr>
-            <m:sty m:val="p"/>
-          </m:rPr>
-          <w:rPr>
-            <w:rFonts w:ascii="Cambria Math" w:hAnsi="Cambria Math" w:hint="eastAsia"/>
-            <w:sz w:val="32"/>
-            <w:szCs w:val="32"/>
-          </w:rPr>
-          <m:t>σ</m:t>
-        </m:r>
-        <m:r>
-          <m:rPr>
-            <m:sty m:val="p"/>
-          </m:rPr>
-          <w:rPr>
-            <w:rFonts w:ascii="Cambria Math" w:hAnsi="Cambria Math" w:hint="eastAsia"/>
-            <w:sz w:val="32"/>
-            <w:szCs w:val="32"/>
-          </w:rPr>
-          <m:t>=</m:t>
-        </m:r>
-        <m:r>
-          <m:rPr>
-            <m:sty m:val="p"/>
-          </m:rPr>
           <w:rPr>
             <w:rFonts w:ascii="Cambria Math" w:hAnsi="Cambria Math"/>
             <w:sz w:val="32"/>
             <w:szCs w:val="32"/>
           </w:rPr>
-          <m:t xml:space="preserve"> </m:t>
+          <m:t>-σ⋅</m:t>
         </m:r>
+        <m:acc>
+          <m:accPr>
+            <m:chr m:val="⃗"/>
+            <m:ctrlPr>
+              <w:rPr>
+                <w:rFonts w:ascii="Cambria Math" w:hAnsi="Cambria Math"/>
+                <w:i/>
+                <w:sz w:val="32"/>
+                <w:szCs w:val="32"/>
+              </w:rPr>
+            </m:ctrlPr>
+          </m:accPr>
+          <m:e>
+            <m:sSub>
+              <m:sSubPr>
+                <m:ctrlPr>
+                  <w:rPr>
+                    <w:rFonts w:ascii="Cambria Math" w:hAnsi="Cambria Math"/>
+                    <w:i/>
+                    <w:sz w:val="32"/>
+                    <w:szCs w:val="32"/>
+                  </w:rPr>
+                </m:ctrlPr>
+              </m:sSubPr>
+              <m:e>
+                <m:r>
+                  <w:rPr>
+                    <w:rFonts w:ascii="Cambria Math" w:hAnsi="Cambria Math"/>
+                    <w:sz w:val="32"/>
+                    <w:szCs w:val="32"/>
+                  </w:rPr>
+                  <m:t>i</m:t>
+                </m:r>
+              </m:e>
+              <m:sub>
+                <m:r>
+                  <w:rPr>
+                    <w:rFonts w:ascii="Cambria Math" w:hAnsi="Cambria Math"/>
+                    <w:sz w:val="32"/>
+                    <w:szCs w:val="32"/>
+                  </w:rPr>
+                  <m:t>dqs</m:t>
+                </m:r>
+              </m:sub>
+            </m:sSub>
+          </m:e>
+        </m:acc>
         <m:r>
-          <m:rPr>
-            <m:sty m:val="p"/>
-          </m:rPr>
           <w:rPr>
             <w:rFonts w:ascii="Cambria Math" w:hAnsi="Cambria Math"/>
             <w:sz w:val="32"/>
             <w:szCs w:val="32"/>
           </w:rPr>
-          <m:t>1</m:t>
-        </m:r>
-        <m:r>
-          <m:rPr>
-            <m:sty m:val="p"/>
-          </m:rPr>
-          <w:rPr>
-            <w:rFonts w:ascii="Cambria Math" w:hAnsi="Cambria Math"/>
-            <w:sz w:val="32"/>
-            <w:szCs w:val="32"/>
-          </w:rPr>
-          <m:t xml:space="preserve">- </m:t>
-        </m:r>
-        <m:f>
-          <m:fPr>
-            <m:ctrlPr>
-              <w:rPr>
-                <w:rFonts w:ascii="Cambria Math" w:hAnsi="Cambria Math"/>
-                <w:sz w:val="32"/>
-                <w:szCs w:val="32"/>
-              </w:rPr>
-            </m:ctrlPr>
-          </m:fPr>
-          <m:num>
-            <m:sSup>
-              <m:sSupPr>
-                <m:ctrlPr>
-                  <w:rPr>
-                    <w:rFonts w:ascii="Cambria Math" w:hAnsi="Cambria Math"/>
-                    <w:sz w:val="32"/>
-                    <w:szCs w:val="32"/>
-                  </w:rPr>
-                </m:ctrlPr>
-              </m:sSupPr>
-              <m:e>
-                <m:sSub>
-                  <m:sSubPr>
-                    <m:ctrlPr>
-                      <w:rPr>
-                        <w:rFonts w:ascii="Cambria Math" w:hAnsi="Cambria Math"/>
-                        <w:i/>
-                        <w:sz w:val="32"/>
-                        <w:szCs w:val="32"/>
-                      </w:rPr>
-                    </m:ctrlPr>
-                  </m:sSubPr>
-                  <m:e>
-                    <m:r>
-                      <w:rPr>
-                        <w:rFonts w:ascii="Cambria Math" w:hAnsi="Cambria Math"/>
-                        <w:sz w:val="32"/>
-                        <w:szCs w:val="32"/>
-                      </w:rPr>
-                      <m:t>L</m:t>
-                    </m:r>
-                  </m:e>
-                  <m:sub>
-                    <m:r>
-                      <w:rPr>
-                        <w:rFonts w:ascii="Cambria Math" w:hAnsi="Cambria Math"/>
-                        <w:sz w:val="32"/>
-                        <w:szCs w:val="32"/>
-                      </w:rPr>
-                      <m:t>m</m:t>
-                    </m:r>
-                  </m:sub>
-                </m:sSub>
-              </m:e>
-              <m:sup>
-                <m:r>
-                  <w:rPr>
-                    <w:rFonts w:ascii="Cambria Math" w:hAnsi="Cambria Math"/>
-                    <w:sz w:val="32"/>
-                    <w:szCs w:val="32"/>
-                  </w:rPr>
-                  <m:t>2</m:t>
-                </m:r>
-              </m:sup>
-            </m:sSup>
-          </m:num>
-          <m:den>
-            <m:sSub>
-              <m:sSubPr>
-                <m:ctrlPr>
-                  <w:rPr>
-                    <w:rFonts w:ascii="Cambria Math" w:hAnsi="Cambria Math"/>
-                    <w:i/>
-                    <w:sz w:val="32"/>
-                    <w:szCs w:val="32"/>
-                  </w:rPr>
-                </m:ctrlPr>
-              </m:sSubPr>
-              <m:e>
-                <m:r>
-                  <w:rPr>
-                    <w:rFonts w:ascii="Cambria Math" w:hAnsi="Cambria Math"/>
-                    <w:sz w:val="32"/>
-                    <w:szCs w:val="32"/>
-                  </w:rPr>
-                  <m:t>L</m:t>
-                </m:r>
-              </m:e>
-              <m:sub>
-                <m:r>
-                  <w:rPr>
-                    <w:rFonts w:ascii="Cambria Math" w:hAnsi="Cambria Math"/>
-                    <w:sz w:val="32"/>
-                    <w:szCs w:val="32"/>
-                  </w:rPr>
-                  <m:t>S</m:t>
-                </m:r>
-              </m:sub>
-            </m:sSub>
-            <m:sSub>
-              <m:sSubPr>
-                <m:ctrlPr>
-                  <w:rPr>
-                    <w:rFonts w:ascii="Cambria Math" w:hAnsi="Cambria Math"/>
-                    <w:i/>
-                    <w:sz w:val="32"/>
-                    <w:szCs w:val="32"/>
-                  </w:rPr>
-                </m:ctrlPr>
-              </m:sSubPr>
-              <m:e>
-                <m:r>
-                  <w:rPr>
-                    <w:rFonts w:ascii="Cambria Math" w:hAnsi="Cambria Math"/>
-                    <w:sz w:val="32"/>
-                    <w:szCs w:val="32"/>
-                  </w:rPr>
-                  <m:t>L</m:t>
-                </m:r>
-              </m:e>
-              <m:sub>
-                <m:r>
-                  <w:rPr>
-                    <w:rFonts w:ascii="Cambria Math" w:hAnsi="Cambria Math"/>
-                    <w:sz w:val="32"/>
-                    <w:szCs w:val="32"/>
-                  </w:rPr>
-                  <m:t>r</m:t>
-                </m:r>
-              </m:sub>
-            </m:sSub>
-          </m:den>
-        </m:f>
-        <m:r>
-          <m:rPr>
-            <m:sty m:val="p"/>
-          </m:rPr>
-          <w:rPr>
-            <w:rFonts w:ascii="Cambria Math" w:hAnsi="Cambria Math"/>
-            <w:sz w:val="32"/>
-            <w:szCs w:val="32"/>
-          </w:rPr>
-          <m:t xml:space="preserve"> </m:t>
+          <m:t>)</m:t>
         </m:r>
       </m:oMath>
-      <w:r>
-        <w:rPr>
-          <w:sz w:val="32"/>
-          <w:szCs w:val="32"/>
-        </w:rPr>
-        <w:t xml:space="preserve"> </w:t>
-      </w:r>
     </w:p>
     <w:p>
       <w:pPr>
-        <w:pStyle w:val="ListParagraph"/>
+        <w:pStyle w:val="Listeafsnit"/>
         <w:rPr>
           <w:sz w:val="32"/>
           <w:szCs w:val="32"/>
@@ -1118,7 +1287,7 @@
     </w:p>
     <w:p>
       <w:pPr>
-        <w:pStyle w:val="ListParagraph"/>
+        <w:pStyle w:val="Listeafsnit"/>
         <w:rPr>
           <w:sz w:val="32"/>
           <w:szCs w:val="32"/>
@@ -1171,37 +1340,12 @@
           <w:sz w:val="32"/>
           <w:szCs w:val="32"/>
         </w:rPr>
-        <w:t xml:space="preserve"> from 0.05671 </w:t>
-      </w:r>
-      <w:proofErr w:type="spellStart"/>
-      <w:r>
-        <w:rPr>
-          <w:sz w:val="32"/>
-          <w:szCs w:val="32"/>
-        </w:rPr>
-        <w:t>Wb</w:t>
-      </w:r>
-      <w:proofErr w:type="spellEnd"/>
-      <w:r>
-        <w:rPr>
-          <w:sz w:val="32"/>
-          <w:szCs w:val="32"/>
-        </w:rPr>
-        <w:t xml:space="preserve"> to 0.047 </w:t>
-      </w:r>
-      <w:proofErr w:type="spellStart"/>
-      <w:r>
-        <w:rPr>
-          <w:sz w:val="32"/>
-          <w:szCs w:val="32"/>
-        </w:rPr>
-        <w:t>Wb</w:t>
-      </w:r>
-      <w:proofErr w:type="spellEnd"/>
+        <w:t xml:space="preserve"> from 0.05671 Wb to 0.047 Wb</w:t>
+      </w:r>
     </w:p>
     <w:p>
       <w:pPr>
-        <w:pStyle w:val="ListParagraph"/>
+        <w:pStyle w:val="Listeafsnit"/>
         <w:rPr>
           <w:sz w:val="32"/>
           <w:szCs w:val="32"/>
@@ -1210,7 +1354,7 @@
     </w:p>
     <w:p>
       <w:pPr>
-        <w:pStyle w:val="ListParagraph"/>
+        <w:pStyle w:val="Listeafsnit"/>
         <w:rPr>
           <w:sz w:val="32"/>
           <w:szCs w:val="32"/>
@@ -1272,7 +1416,7 @@
     </w:p>
     <w:p>
       <w:pPr>
-        <w:pStyle w:val="ListParagraph"/>
+        <w:pStyle w:val="Listeafsnit"/>
         <w:numPr>
           <w:ilvl w:val="0"/>
           <w:numId w:val="1"/>
@@ -1348,7 +1492,7 @@
     </w:p>
     <w:p>
       <w:pPr>
-        <w:pStyle w:val="ListParagraph"/>
+        <w:pStyle w:val="Listeafsnit"/>
         <w:numPr>
           <w:ilvl w:val="0"/>
           <w:numId w:val="1"/>
@@ -1904,11 +2048,11 @@
     <w:name w:val="Normal"/>
     <w:qFormat/>
   </w:style>
-  <w:style w:type="paragraph" w:styleId="Heading1">
+  <w:style w:type="paragraph" w:styleId="Overskrift1">
     <w:name w:val="heading 1"/>
     <w:basedOn w:val="Normal"/>
     <w:next w:val="Normal"/>
-    <w:link w:val="Heading1Char"/>
+    <w:link w:val="Overskrift1Tegn"/>
     <w:uiPriority w:val="9"/>
     <w:qFormat/>
     <w:rsid w:val="007A68EF"/>
@@ -1925,13 +2069,13 @@
       <w:szCs w:val="32"/>
     </w:rPr>
   </w:style>
-  <w:style w:type="character" w:default="1" w:styleId="DefaultParagraphFont">
+  <w:style w:type="character" w:default="1" w:styleId="Standardskrifttypeiafsnit">
     <w:name w:val="Default Paragraph Font"/>
     <w:uiPriority w:val="1"/>
     <w:semiHidden/>
     <w:unhideWhenUsed/>
   </w:style>
-  <w:style w:type="table" w:default="1" w:styleId="TableNormal">
+  <w:style w:type="table" w:default="1" w:styleId="Tabel-Normal">
     <w:name w:val="Normal Table"/>
     <w:uiPriority w:val="99"/>
     <w:semiHidden/>
@@ -1946,16 +2090,16 @@
       </w:tblCellMar>
     </w:tblPr>
   </w:style>
-  <w:style w:type="numbering" w:default="1" w:styleId="NoList">
+  <w:style w:type="numbering" w:default="1" w:styleId="Ingenoversigt">
     <w:name w:val="No List"/>
     <w:uiPriority w:val="99"/>
     <w:semiHidden/>
     <w:unhideWhenUsed/>
   </w:style>
-  <w:style w:type="character" w:customStyle="1" w:styleId="Heading1Char">
-    <w:name w:val="Heading 1 Char"/>
-    <w:basedOn w:val="DefaultParagraphFont"/>
-    <w:link w:val="Heading1"/>
+  <w:style w:type="character" w:customStyle="1" w:styleId="Overskrift1Tegn">
+    <w:name w:val="Overskrift 1 Tegn"/>
+    <w:basedOn w:val="Standardskrifttypeiafsnit"/>
+    <w:link w:val="Overskrift1"/>
     <w:uiPriority w:val="9"/>
     <w:rsid w:val="007A68EF"/>
     <w:rPr>
@@ -1965,7 +2109,7 @@
       <w:szCs w:val="32"/>
     </w:rPr>
   </w:style>
-  <w:style w:type="paragraph" w:styleId="ListParagraph">
+  <w:style w:type="paragraph" w:styleId="Listeafsnit">
     <w:name w:val="List Paragraph"/>
     <w:basedOn w:val="Normal"/>
     <w:uiPriority w:val="34"/>
@@ -1976,9 +2120,9 @@
       <w:contextualSpacing/>
     </w:pPr>
   </w:style>
-  <w:style w:type="character" w:styleId="PlaceholderText">
+  <w:style w:type="character" w:styleId="Pladsholdertekst">
     <w:name w:val="Placeholder Text"/>
-    <w:basedOn w:val="DefaultParagraphFont"/>
+    <w:basedOn w:val="Standardskrifttypeiafsnit"/>
     <w:uiPriority w:val="99"/>
     <w:semiHidden/>
     <w:rsid w:val="0019218B"/>

</xml_diff>